<commit_message>
Finalized Assignment 3 report
</commit_message>
<xml_diff>
--- a/Assignment 3 Report.docx
+++ b/Assignment 3 Report.docx
@@ -57,11 +57,9 @@
       <w:r>
         <w:t xml:space="preserve">I implemented a paging-based memory management system. The application providers functionality to users to setup a memory management system, allocate resources to a process, deallocate resources from a given process, write to memory with a given process, read from memory with a given process, and print the system’s entities. I utilized vectors to dynamically store and manage my memory structures. One thing to note, is my page table and main memory is zero based. For </w:t>
       </w:r>
-      <w:proofErr w:type="gramStart"/>
       <w:r>
-        <w:t>example</w:t>
+        <w:t>example,</w:t>
       </w:r>
-      <w:proofErr w:type="gramEnd"/>
       <w:r>
         <w:t xml:space="preserve"> if you wish to write to the first page of a page table, you should write “W &lt;</w:t>
       </w:r>
@@ -83,6 +81,46 @@
         </w:numPr>
       </w:pPr>
       <w:bookmarkStart w:id="0" w:name="_GoBack"/>
+      <w:r>
+        <w:rPr>
+          <w:noProof/>
+        </w:rPr>
+        <w:drawing>
+          <wp:inline distT="0" distB="0" distL="0" distR="0" wp14:anchorId="6043DAF1" wp14:editId="6271C972">
+            <wp:extent cx="5943600" cy="3879850"/>
+            <wp:effectExtent l="0" t="0" r="0" b="6350"/>
+            <wp:docPr id="1" name="Picture 1"/>
+            <wp:cNvGraphicFramePr>
+              <a:graphicFrameLocks xmlns:a="http://schemas.openxmlformats.org/drawingml/2006/main" noChangeAspect="1"/>
+            </wp:cNvGraphicFramePr>
+            <a:graphic xmlns:a="http://schemas.openxmlformats.org/drawingml/2006/main">
+              <a:graphicData uri="http://schemas.openxmlformats.org/drawingml/2006/picture">
+                <pic:pic xmlns:pic="http://schemas.openxmlformats.org/drawingml/2006/picture">
+                  <pic:nvPicPr>
+                    <pic:cNvPr id="1" name=""/>
+                    <pic:cNvPicPr/>
+                  </pic:nvPicPr>
+                  <pic:blipFill>
+                    <a:blip r:embed="rId5"/>
+                    <a:stretch>
+                      <a:fillRect/>
+                    </a:stretch>
+                  </pic:blipFill>
+                  <pic:spPr>
+                    <a:xfrm>
+                      <a:off x="0" y="0"/>
+                      <a:ext cx="5943600" cy="3879850"/>
+                    </a:xfrm>
+                    <a:prstGeom prst="rect">
+                      <a:avLst/>
+                    </a:prstGeom>
+                  </pic:spPr>
+                </pic:pic>
+              </a:graphicData>
+            </a:graphic>
+          </wp:inline>
+        </w:drawing>
+      </w:r>
       <w:bookmarkEnd w:id="0"/>
     </w:p>
     <w:sectPr>

</xml_diff>